<commit_message>
worked on word document
</commit_message>
<xml_diff>
--- a/D597/Luis Medina.docx
+++ b/D597/Luis Medina.docx
@@ -66,6 +66,193 @@
     <w:p>
       <w:pPr>
         <w:pStyle w:val="ListParagraph"/>
+      </w:pPr>
+    </w:p>
+    <w:p>
+      <w:pPr>
+        <w:pStyle w:val="ListParagraph"/>
+      </w:pPr>
+      <w:proofErr w:type="spellStart"/>
+      <w:r>
+        <w:t>HealthFit</w:t>
+      </w:r>
+      <w:proofErr w:type="spellEnd"/>
+      <w:r>
+        <w:t xml:space="preserve"> Innovations has been experiencing some challenges with its increasing volume, variety and velocity of </w:t>
+      </w:r>
+      <w:r>
+        <w:t>health-related</w:t>
+      </w:r>
+      <w:r>
+        <w:t xml:space="preserve"> data collected. </w:t>
+      </w:r>
+      <w:r>
+        <w:t xml:space="preserve">The way the platform collects data is through various sources that include wearables, electronic health records (EHR’s), medical imaging systems, and patient-reported outcomes. With the current </w:t>
+      </w:r>
+      <w:r>
+        <w:t xml:space="preserve">way it is, it lacks the ability to scale and flexibility, which can lead to problems. For example, problems with integration and data processing failures. </w:t>
+      </w:r>
+    </w:p>
+    <w:p>
+      <w:pPr>
+        <w:pStyle w:val="ListParagraph"/>
+      </w:pPr>
+    </w:p>
+    <w:p>
+      <w:pPr>
+        <w:pStyle w:val="ListParagraph"/>
+        <w:numPr>
+          <w:ilvl w:val="0"/>
+          <w:numId w:val="1"/>
+        </w:numPr>
+      </w:pPr>
+      <w:r>
+        <w:t xml:space="preserve">Purpose a data structure to solve the identified business problem. </w:t>
+      </w:r>
+    </w:p>
+    <w:p>
+      <w:pPr>
+        <w:pStyle w:val="ListParagraph"/>
+      </w:pPr>
+    </w:p>
+    <w:p>
+      <w:pPr>
+        <w:pStyle w:val="ListParagraph"/>
+      </w:pPr>
+      <w:r>
+        <w:t>The best way to solve this problem is to use an Entity Relationship Diagram (ERD)</w:t>
+      </w:r>
+      <w:r>
+        <w:t xml:space="preserve">, it will help support a scalable, secure, flexible integration of the data, that is being collected.  This will benefit </w:t>
+      </w:r>
+      <w:proofErr w:type="spellStart"/>
+      <w:r>
+        <w:t>HealthFit</w:t>
+      </w:r>
+      <w:proofErr w:type="spellEnd"/>
+      <w:r>
+        <w:t xml:space="preserve"> Innovations as it will give it the ability to identify relationships that may exist between the data. </w:t>
+      </w:r>
+    </w:p>
+    <w:p>
+      <w:pPr>
+        <w:pStyle w:val="ListParagraph"/>
+      </w:pPr>
+    </w:p>
+    <w:p>
+      <w:pPr>
+        <w:pStyle w:val="ListParagraph"/>
+        <w:numPr>
+          <w:ilvl w:val="0"/>
+          <w:numId w:val="1"/>
+        </w:numPr>
+      </w:pPr>
+      <w:r>
+        <w:t>Justify why a database solution will solve the identified business problem.</w:t>
+      </w:r>
+    </w:p>
+    <w:p>
+      <w:pPr>
+        <w:pStyle w:val="ListParagraph"/>
+      </w:pPr>
+    </w:p>
+    <w:p>
+      <w:pPr>
+        <w:pStyle w:val="ListParagraph"/>
+      </w:pPr>
+      <w:r>
+        <w:t xml:space="preserve">Using a database solution will provide </w:t>
+      </w:r>
+      <w:proofErr w:type="spellStart"/>
+      <w:r>
+        <w:t>HealthFit</w:t>
+      </w:r>
+      <w:proofErr w:type="spellEnd"/>
+      <w:r>
+        <w:t xml:space="preserve"> Innovations with scalable, structured, and integrated solutions for managing lots of data, that will be collected from the wearables. It will also, improve performance and provide support with any analytical work for the future. </w:t>
+      </w:r>
+    </w:p>
+    <w:p>
+      <w:pPr>
+        <w:pStyle w:val="ListParagraph"/>
+      </w:pPr>
+    </w:p>
+    <w:p>
+      <w:pPr>
+        <w:pStyle w:val="ListParagraph"/>
+        <w:numPr>
+          <w:ilvl w:val="0"/>
+          <w:numId w:val="1"/>
+        </w:numPr>
+      </w:pPr>
+      <w:r>
+        <w:t xml:space="preserve">Explain how the business data will be used within the database solution. </w:t>
+      </w:r>
+    </w:p>
+    <w:p>
+      <w:pPr>
+        <w:pStyle w:val="ListParagraph"/>
+      </w:pPr>
+    </w:p>
+    <w:p>
+      <w:pPr>
+        <w:pStyle w:val="ListParagraph"/>
+      </w:pPr>
+      <w:r>
+        <w:t xml:space="preserve">All the data collected from the wearables that the customers are wearing, will have a fast and reliable way to store all the data that is gathered. It will also make easy to access the data using SQL commands to retrieve information that an analyst will need. </w:t>
+      </w:r>
+    </w:p>
+    <w:p>
+      <w:pPr>
+        <w:rPr>
+          <w:b/>
+          <w:bCs/>
+        </w:rPr>
+      </w:pPr>
+      <w:r>
+        <w:rPr>
+          <w:b/>
+          <w:bCs/>
+        </w:rPr>
+        <w:lastRenderedPageBreak/>
+        <w:t xml:space="preserve">Part </w:t>
+      </w:r>
+      <w:r>
+        <w:rPr>
+          <w:b/>
+          <w:bCs/>
+        </w:rPr>
+        <w:t>B</w:t>
+      </w:r>
+      <w:r>
+        <w:rPr>
+          <w:b/>
+          <w:bCs/>
+        </w:rPr>
+        <w:t>:</w:t>
+      </w:r>
+      <w:r>
+        <w:rPr>
+          <w:b/>
+          <w:bCs/>
+        </w:rPr>
+        <w:t xml:space="preserve"> Create a logical data model for storing data in the database solution. </w:t>
+      </w:r>
+    </w:p>
+    <w:p>
+      <w:pPr>
+        <w:rPr>
+          <w:b/>
+          <w:bCs/>
+        </w:rPr>
+      </w:pPr>
+    </w:p>
+    <w:p>
+      <w:pPr>
+        <w:rPr>
+          <w:b/>
+          <w:bCs/>
+        </w:rPr>
       </w:pPr>
     </w:p>
     <w:p>
@@ -88,7 +275,7 @@
   <w:abstractNum w:abstractNumId="0" w15:restartNumberingAfterBreak="0">
     <w:nsid w:val="76026CE0"/>
     <w:multiLevelType w:val="hybridMultilevel"/>
-    <w:tmpl w:val="09D20BEE"/>
+    <w:tmpl w:val="E4C86326"/>
     <w:lvl w:ilvl="0" w:tplc="0409000F">
       <w:start w:val="1"/>
       <w:numFmt w:val="decimal"/>
@@ -580,6 +767,7 @@
   <w:style w:type="paragraph" w:default="1" w:styleId="Normal">
     <w:name w:val="Normal"/>
     <w:qFormat/>
+    <w:rsid w:val="00690502"/>
   </w:style>
   <w:style w:type="paragraph" w:styleId="Heading1">
     <w:name w:val="heading 1"/>

</xml_diff>

<commit_message>
Fully edited the document to fix the issues
</commit_message>
<xml_diff>
--- a/D597/Luis Medina.docx
+++ b/D597/Luis Medina.docx
@@ -429,23 +429,7 @@
         </w:numPr>
       </w:pPr>
       <w:r>
-        <w:t xml:space="preserve">Patient id (Primary Key), name (varchar), date of </w:t>
-      </w:r>
-      <w:proofErr w:type="gramStart"/>
-      <w:r>
-        <w:t>birth(</w:t>
-      </w:r>
-      <w:proofErr w:type="gramEnd"/>
-      <w:r>
-        <w:t xml:space="preserve">Date), </w:t>
-      </w:r>
-      <w:proofErr w:type="gramStart"/>
-      <w:r>
-        <w:t>gender(</w:t>
-      </w:r>
-      <w:proofErr w:type="gramEnd"/>
-      <w:r>
-        <w:t>Varchar)</w:t>
+        <w:t>Patient id (Primary Key), name (varchar), date of birth(Date), gender(Varchar)</w:t>
       </w:r>
     </w:p>
     <w:p>
@@ -468,13 +452,8 @@
           <w:numId w:val="4"/>
         </w:numPr>
       </w:pPr>
-      <w:proofErr w:type="gramStart"/>
-      <w:r>
-        <w:t>Id(</w:t>
-      </w:r>
-      <w:proofErr w:type="gramEnd"/>
-      <w:r>
-        <w:t>Primary key, INT), patient id (Foreign key to patients), medical conditions (Text)</w:t>
+      <w:r>
+        <w:t>Id(Primary key, INT), patient id (Foreign key to patients), medical conditions (Text)</w:t>
       </w:r>
     </w:p>
     <w:p>
@@ -639,26 +618,10 @@
         </w:numPr>
       </w:pPr>
       <w:r>
-        <w:t xml:space="preserve">All the </w:t>
-      </w:r>
-      <w:proofErr w:type="gramStart"/>
-      <w:r>
-        <w:t>tables</w:t>
-      </w:r>
-      <w:proofErr w:type="gramEnd"/>
-      <w:r>
-        <w:t xml:space="preserve"> </w:t>
-      </w:r>
-      <w:r>
-        <w:t xml:space="preserve">have a foreign key (id) are going to be indexed automatically, foreign keys are going to be used for enforcing referential integrity and to help speed up the </w:t>
-      </w:r>
-      <w:proofErr w:type="gramStart"/>
-      <w:r>
-        <w:t>joins</w:t>
-      </w:r>
-      <w:proofErr w:type="gramEnd"/>
-      <w:r>
-        <w:t xml:space="preserve"> on the different tables. </w:t>
+        <w:t xml:space="preserve">All the tables </w:t>
+      </w:r>
+      <w:r>
+        <w:t xml:space="preserve">have a foreign key (id) are going to be indexed automatically, foreign keys are going to be used for enforcing referential integrity and to help speed up the joins on the different tables. </w:t>
       </w:r>
     </w:p>
     <w:p>
@@ -831,7 +794,19 @@
         <w:t>Priva</w:t>
       </w:r>
       <w:r>
-        <w:t xml:space="preserve">cy and security are going to be one of the most important parts that need to be addressed, as the data being used is going to be personal and health-related data. Since, the data is sensitive data there needs to be limited access to the database, so that not just anyone can see private information. </w:t>
+        <w:t xml:space="preserve">cy and security are going to be one of the most important parts that need to be addressed, as </w:t>
+      </w:r>
+      <w:r>
+        <w:t xml:space="preserve">it stores sensitive personal health information. To ensure the confidentiality, integrity, and availability of the data, here are some of the security measures that we will go through to protect the customers data. </w:t>
+      </w:r>
+      <w:r>
+        <w:t xml:space="preserve"> </w:t>
+      </w:r>
+    </w:p>
+    <w:p>
+      <w:r>
+        <w:tab/>
+        <w:t xml:space="preserve">First, it will be accessing control, meaning that role-based access control will be used, so that people that should not see the data cannot see it. For example, patients can only access their own records, healthcare providers can only access records of patients under their case and not just be able to look at any record. Administrators will have more access for system maintenance and data audits. There will also be auditing and logging of the data and what is done in the database. An example would be that every interaction with the sensitive tables will be logged to gather information about who accessed the data, how it was modified, and when it happened. Lastly, there will be backups set up for all the data in case of an emergency and some of the data is lost. The backups will be automatically done daily and stored securely. Backup will be tested to ensure that the data can be restored quickly. </w:t>
       </w:r>
     </w:p>
     <w:p>
@@ -1001,6 +976,7 @@
     </w:p>
     <w:p>
       <w:r>
+        <w:lastRenderedPageBreak/>
         <w:t xml:space="preserve">Now I will create the SQL script to import the data records from the first scenario CSV files into the database. </w:t>
       </w:r>
     </w:p>
@@ -1009,7 +985,6 @@
         <w:rPr>
           <w:noProof/>
         </w:rPr>
-        <w:lastRenderedPageBreak/>
         <w:drawing>
           <wp:inline distT="0" distB="0" distL="0" distR="0" wp14:anchorId="1ECB83C4" wp14:editId="1ADF9B51">
             <wp:extent cx="5943600" cy="4552315"/>

</xml_diff>

<commit_message>
Added a file for D600
</commit_message>
<xml_diff>
--- a/D597/Luis Medina.docx
+++ b/D597/Luis Medina.docx
@@ -1964,24 +1964,16 @@
       </w:r>
     </w:p>
     <w:p>
-      <w:r>
-        <w:t>For the sources used it was mostly the course material that was provided and the webinars that I attend throughout the course.</w:t>
-      </w:r>
-    </w:p>
-    <w:p>
-      <w:pPr>
-        <w:rPr>
-          <w:b/>
-          <w:bCs/>
-          <w:sz w:val="28"/>
-          <w:szCs w:val="28"/>
-        </w:rPr>
-      </w:pPr>
-      <w:r>
-        <w:t>Data Analytics: Perform Fast and Efficient Data Analysis with the Power of SQL</w:t>
-      </w:r>
-      <w:r>
-        <w:t xml:space="preserve"> was the book used for a lot of the techniques that were needed throughout the project. </w:t>
+      <w:pPr>
+        <w:rPr>
+          <w:b/>
+          <w:bCs/>
+          <w:sz w:val="28"/>
+          <w:szCs w:val="28"/>
+        </w:rPr>
+      </w:pPr>
+      <w:r>
+        <w:t xml:space="preserve">No sources were used. </w:t>
       </w:r>
     </w:p>
     <w:p/>

</xml_diff>